<commit_message>
Added ported examples, fixed exfor tags
</commit_message>
<xml_diff>
--- a/ApiExamples/Data/Golds/Document.HyphenationOptions Gold.docx
+++ b/ApiExamples/Data/Golds/Document.HyphenationOptions Gold.docx
@@ -1,12 +1,29 @@
 
 <file path=word/document.xml><?xml version="1.0" encoding="utf-8"?>
 <w:document xmlns:ve="http://schemas.openxmlformats.org/markup-compatibility/2006" xmlns:o="urn:schemas-microsoft-com:office:office" xmlns:r="http://schemas.openxmlformats.org/officeDocument/2006/relationships" xmlns:m="http://schemas.openxmlformats.org/officeDocument/2006/math" xmlns:v="urn:schemas-microsoft-com:vml" xmlns:wp="http://schemas.openxmlformats.org/drawingml/2006/wordprocessingDrawing" xmlns:w10="urn:schemas-microsoft-com:office:word" xmlns:w="http://schemas.openxmlformats.org/wordprocessingml/2006/main" xmlns:wne="http://schemas.microsoft.com/office/word/2006/wordml">
-  <!-- Generated by Aspose.Words for .NET 17.7 -->
+  <!-- Generated by Aspose.Words for Java 19.7 -->
   <w:body>
     <w:p>
+      <w:pPr>
+        <w:suppressAutoHyphens w:val="0"/>
+        <w:rPr>
+          <w:sz w:val="48"/>
+        </w:rPr>
+      </w:pPr>
       <w:r>
-        <w:t>poqwjopiqewhpefobiewfbiowefob ewpj weiweohiewobew ipo efoiewfihpewfpojpief pijewfoihewfihoewfphiewfpioihewfoihweoihewfpj</w:t>
+        <w:rPr>
+          <w:sz w:val="48"/>
+        </w:rPr>
+        <w:t>Lorem ipsum dolor sit amet, consectetur adipiscing elit, sed do eiusmod tempor incididunt ut labore et dolore magna aliqua.</w:t>
       </w:r>
+    </w:p>
+    <w:p>
+      <w:pPr>
+        <w:suppressAutoHyphens w:val="0"/>
+        <w:rPr>
+          <w:sz w:val="48"/>
+        </w:rPr>
+      </w:pPr>
     </w:p>
     <w:sectPr>
       <w:pgSz w:w="12240" w:h="15840"/>
@@ -24,6 +41,7 @@
     <w:rPrDefault>
       <w:rPr>
         <w:rFonts w:ascii="Times New Roman" w:eastAsia="Times New Roman" w:hAnsi="Times New Roman" w:cs="Times New Roman"/>
+        <w:lang w:val="en-US" w:eastAsia="en-US" w:bidi="ar-SA"/>
       </w:rPr>
     </w:rPrDefault>
     <w:pPrDefault/>

</xml_diff>